<commit_message>
change gari address in template file
</commit_message>
<xml_diff>
--- a/template.docx
+++ b/template.docx
@@ -43,35 +43,16 @@
           <w:sz w:val="21"/>
           <w:szCs w:val="21"/>
         </w:rPr>
-        <w:t xml:space="preserve">) is entered </w:t>
-      </w:r>
-      <w:proofErr w:type="gramStart"/>
-      <w:r>
-        <w:rPr>
-          <w:rFonts w:ascii="Century Gothic" w:eastAsia="Century Gothic" w:hAnsi="Century Gothic" w:cs="Century Gothic"/>
-          <w:sz w:val="21"/>
-          <w:szCs w:val="21"/>
-        </w:rPr>
-        <w:t xml:space="preserve">into  </w:t>
-      </w:r>
-      <w:r>
-        <w:rPr>
-          <w:rFonts w:ascii="Century Gothic" w:eastAsia="Century Gothic" w:hAnsi="Century Gothic" w:cs="Century Gothic"/>
-          <w:b/>
-          <w:sz w:val="21"/>
-          <w:szCs w:val="21"/>
-        </w:rPr>
-        <w:t>{</w:t>
-      </w:r>
-      <w:proofErr w:type="gramEnd"/>
-      <w:r>
-        <w:rPr>
-          <w:rFonts w:ascii="Century Gothic" w:eastAsia="Century Gothic" w:hAnsi="Century Gothic" w:cs="Century Gothic"/>
-          <w:b/>
-          <w:sz w:val="21"/>
-          <w:szCs w:val="21"/>
-        </w:rPr>
-        <w:t>date}</w:t>
+        <w:t xml:space="preserve">) is entered into  </w:t>
+      </w:r>
+      <w:r>
+        <w:rPr>
+          <w:rFonts w:ascii="Century Gothic" w:eastAsia="Century Gothic" w:hAnsi="Century Gothic" w:cs="Century Gothic"/>
+          <w:b/>
+          <w:sz w:val="21"/>
+          <w:szCs w:val="21"/>
+        </w:rPr>
+        <w:t>{date}</w:t>
       </w:r>
       <w:r>
         <w:rPr>
@@ -122,7 +103,31 @@
           <w:sz w:val="21"/>
           <w:szCs w:val="21"/>
         </w:rPr>
-        <w:t xml:space="preserve">, with an address of 1, Sylvia Crescent, Anthony, Ikeja, Lagos (the </w:t>
+        <w:t xml:space="preserve">, with an address of </w:t>
+      </w:r>
+      <w:r>
+        <w:rPr>
+          <w:rFonts w:ascii="Century Gothic" w:eastAsia="Century Gothic" w:hAnsi="Century Gothic" w:cs="Century Gothic"/>
+          <w:sz w:val="21"/>
+          <w:szCs w:val="21"/>
+        </w:rPr>
+        <w:t>THE BOLAJOKO, 15A, REMI OLOWUDE STREET, LEKKI, LAGOS STATE</w:t>
+      </w:r>
+      <w:r>
+        <w:rPr>
+          <w:rFonts w:ascii="Century Gothic" w:eastAsia="Century Gothic" w:hAnsi="Century Gothic" w:cs="Century Gothic"/>
+          <w:sz w:val="21"/>
+          <w:szCs w:val="21"/>
+        </w:rPr>
+        <w:t xml:space="preserve"> </w:t>
+      </w:r>
+      <w:r>
+        <w:rPr>
+          <w:rFonts w:ascii="Century Gothic" w:eastAsia="Century Gothic" w:hAnsi="Century Gothic" w:cs="Century Gothic"/>
+          <w:sz w:val="21"/>
+          <w:szCs w:val="21"/>
+        </w:rPr>
+        <w:t xml:space="preserve">(the </w:t>
       </w:r>
       <w:r>
         <w:rPr>
@@ -383,25 +388,7 @@
           <w:sz w:val="21"/>
           <w:szCs w:val="21"/>
         </w:rPr>
-        <w:t>{</w:t>
-      </w:r>
-      <w:proofErr w:type="spellStart"/>
-      <w:r>
-        <w:rPr>
-          <w:rFonts w:ascii="Century Gothic" w:eastAsia="Century Gothic" w:hAnsi="Century Gothic" w:cs="Century Gothic"/>
-          <w:sz w:val="21"/>
-          <w:szCs w:val="21"/>
-        </w:rPr>
-        <w:t>amountInWord</w:t>
-      </w:r>
-      <w:proofErr w:type="spellEnd"/>
-      <w:r>
-        <w:rPr>
-          <w:rFonts w:ascii="Century Gothic" w:eastAsia="Century Gothic" w:hAnsi="Century Gothic" w:cs="Century Gothic"/>
-          <w:sz w:val="21"/>
-          <w:szCs w:val="21"/>
-        </w:rPr>
-        <w:t>}</w:t>
+        <w:t>{amountInWord}</w:t>
       </w:r>
       <w:r>
         <w:rPr>
@@ -520,18 +507,8 @@
           <w:sz w:val="21"/>
           <w:szCs w:val="21"/>
         </w:rPr>
-        <w:t xml:space="preserve">% </w:t>
-      </w:r>
-      <w:proofErr w:type="spellStart"/>
-      <w:r>
-        <w:rPr>
-          <w:rFonts w:ascii="Century Gothic" w:eastAsia="Century Gothic" w:hAnsi="Century Gothic" w:cs="Century Gothic"/>
-          <w:sz w:val="21"/>
-          <w:szCs w:val="21"/>
-        </w:rPr>
-        <w:t>p.a</w:t>
-      </w:r>
-      <w:proofErr w:type="spellEnd"/>
+        <w:t>% p.a</w:t>
+      </w:r>
     </w:p>
     <w:p>
       <w:pPr>
@@ -1202,7 +1179,6 @@
         </w:rPr>
         <w:t>{</w:t>
       </w:r>
-      <w:proofErr w:type="spellStart"/>
       <w:r>
         <w:rPr>
           <w:rFonts w:ascii="Century Gothic" w:eastAsia="Century Gothic" w:hAnsi="Century Gothic" w:cs="Century Gothic"/>
@@ -1212,7 +1188,6 @@
         </w:rPr>
         <w:t>carValue</w:t>
       </w:r>
-      <w:proofErr w:type="spellEnd"/>
       <w:r>
         <w:rPr>
           <w:rFonts w:ascii="Century Gothic" w:eastAsia="Century Gothic" w:hAnsi="Century Gothic" w:cs="Century Gothic"/>
@@ -1246,7 +1221,6 @@
         </w:rPr>
         <w:t>{</w:t>
       </w:r>
-      <w:proofErr w:type="spellStart"/>
       <w:r>
         <w:rPr>
           <w:rFonts w:ascii="Century Gothic" w:eastAsia="Century Gothic" w:hAnsi="Century Gothic" w:cs="Century Gothic"/>
@@ -1255,7 +1229,6 @@
         </w:rPr>
         <w:t>carValueInWords</w:t>
       </w:r>
-      <w:proofErr w:type="spellEnd"/>
       <w:r>
         <w:rPr>
           <w:rFonts w:ascii="Century Gothic" w:eastAsia="Century Gothic" w:hAnsi="Century Gothic" w:cs="Century Gothic"/>
@@ -1497,7 +1470,6 @@
         </w:rPr>
         <w:t>{</w:t>
       </w:r>
-      <w:proofErr w:type="spellStart"/>
       <w:r>
         <w:rPr>
           <w:rFonts w:ascii="Century Gothic" w:eastAsia="Century Gothic" w:hAnsi="Century Gothic" w:cs="Century Gothic"/>
@@ -1506,7 +1478,6 @@
         </w:rPr>
         <w:t>equityInWords</w:t>
       </w:r>
-      <w:proofErr w:type="spellEnd"/>
       <w:r>
         <w:rPr>
           <w:rFonts w:ascii="Century Gothic" w:eastAsia="Century Gothic" w:hAnsi="Century Gothic" w:cs="Century Gothic"/>
@@ -1699,7 +1670,6 @@
         </w:rPr>
         <w:t>{</w:t>
       </w:r>
-      <w:proofErr w:type="spellStart"/>
       <w:r>
         <w:rPr>
           <w:rFonts w:ascii="Century Gothic" w:eastAsia="Century Gothic" w:hAnsi="Century Gothic" w:cs="Century Gothic"/>
@@ -1708,7 +1678,6 @@
         </w:rPr>
         <w:t>repaymentInWords</w:t>
       </w:r>
-      <w:proofErr w:type="spellEnd"/>
       <w:r>
         <w:rPr>
           <w:rFonts w:ascii="Century Gothic" w:eastAsia="Century Gothic" w:hAnsi="Century Gothic" w:cs="Century Gothic"/>
@@ -2515,20 +2484,8 @@
           <w:sz w:val="27"/>
           <w:szCs w:val="27"/>
         </w:rPr>
-        <w:t xml:space="preserve">Kayode </w:t>
-      </w:r>
-      <w:proofErr w:type="spellStart"/>
-      <w:r>
-        <w:rPr>
-          <w:rFonts w:ascii="Caveat" w:eastAsia="Caveat" w:hAnsi="Caveat" w:cs="Caveat"/>
-          <w:b/>
-          <w:i/>
-          <w:sz w:val="27"/>
-          <w:szCs w:val="27"/>
-        </w:rPr>
-        <w:t>Alao</w:t>
-      </w:r>
-      <w:proofErr w:type="spellEnd"/>
+        <w:t>Kayode Alao</w:t>
+      </w:r>
     </w:p>
     <w:p>
       <w:pPr>
@@ -2554,25 +2511,7 @@
           <w:sz w:val="21"/>
           <w:szCs w:val="21"/>
         </w:rPr>
-        <w:t xml:space="preserve">By: Kayode </w:t>
-      </w:r>
-      <w:proofErr w:type="spellStart"/>
-      <w:r>
-        <w:rPr>
-          <w:rFonts w:ascii="Century Gothic" w:eastAsia="Century Gothic" w:hAnsi="Century Gothic" w:cs="Century Gothic"/>
-          <w:sz w:val="21"/>
-          <w:szCs w:val="21"/>
-        </w:rPr>
-        <w:t>Alao</w:t>
-      </w:r>
-      <w:proofErr w:type="spellEnd"/>
-      <w:r>
-        <w:rPr>
-          <w:rFonts w:ascii="Century Gothic" w:eastAsia="Century Gothic" w:hAnsi="Century Gothic" w:cs="Century Gothic"/>
-          <w:sz w:val="21"/>
-          <w:szCs w:val="21"/>
-        </w:rPr>
-        <w:t xml:space="preserve"> (FOR: GET-GARI)</w:t>
+        <w:t>By: Kayode Alao (FOR: GET-GARI)</w:t>
       </w:r>
     </w:p>
     <w:p>
@@ -2975,27 +2914,7 @@
                 <w:szCs w:val="24"/>
                 <w:lang w:val="en-US"/>
               </w:rPr>
-              <w:t>{</w:t>
-            </w:r>
-            <w:proofErr w:type="spellStart"/>
-            <w:r>
-              <w:rPr>
-                <w:rFonts w:ascii="Times New Roman" w:eastAsia="Times New Roman" w:hAnsi="Times New Roman" w:cs="Times New Roman"/>
-                <w:sz w:val="24"/>
-                <w:szCs w:val="24"/>
-                <w:lang w:val="en-US"/>
-              </w:rPr>
-              <w:t>roadWorthiness</w:t>
-            </w:r>
-            <w:proofErr w:type="spellEnd"/>
-            <w:r>
-              <w:rPr>
-                <w:rFonts w:ascii="Times New Roman" w:eastAsia="Times New Roman" w:hAnsi="Times New Roman" w:cs="Times New Roman"/>
-                <w:sz w:val="24"/>
-                <w:szCs w:val="24"/>
-                <w:lang w:val="en-US"/>
-              </w:rPr>
-              <w:t>}</w:t>
+              <w:t>{roadWorthiness}</w:t>
             </w:r>
           </w:p>
         </w:tc>
@@ -3349,27 +3268,7 @@
                 <w:szCs w:val="24"/>
                 <w:lang w:val="en-US"/>
               </w:rPr>
-              <w:t>{</w:t>
-            </w:r>
-            <w:proofErr w:type="spellStart"/>
-            <w:r>
-              <w:rPr>
-                <w:rFonts w:ascii="Times New Roman" w:eastAsia="Times New Roman" w:hAnsi="Times New Roman" w:cs="Times New Roman"/>
-                <w:sz w:val="24"/>
-                <w:szCs w:val="24"/>
-                <w:lang w:val="en-US"/>
-              </w:rPr>
-              <w:t>amc</w:t>
-            </w:r>
-            <w:proofErr w:type="spellEnd"/>
-            <w:r>
-              <w:rPr>
-                <w:rFonts w:ascii="Times New Roman" w:eastAsia="Times New Roman" w:hAnsi="Times New Roman" w:cs="Times New Roman"/>
-                <w:sz w:val="24"/>
-                <w:szCs w:val="24"/>
-                <w:lang w:val="en-US"/>
-              </w:rPr>
-              <w:t>}</w:t>
+              <w:t>{amc}</w:t>
             </w:r>
           </w:p>
         </w:tc>
@@ -3618,7 +3517,7 @@
             </wp:anchor>
           </w:drawing>
         </mc:Choice>
-        <mc:Fallback xmlns:dgm="http://schemas.openxmlformats.org/drawingml/2006/diagram" xmlns:lc="http://schemas.openxmlformats.org/drawingml/2006/lockedCanvas" xmlns:c="http://schemas.openxmlformats.org/drawingml/2006/chart" xmlns:pic="http://schemas.openxmlformats.org/drawingml/2006/picture" xmlns:a="http://schemas.openxmlformats.org/drawingml/2006/main" xmlns:sl="http://schemas.openxmlformats.org/schemaLibrary/2006/main">
+        <mc:Fallback xmlns:sl="http://schemas.openxmlformats.org/schemaLibrary/2006/main" xmlns:a="http://schemas.openxmlformats.org/drawingml/2006/main" xmlns:pic="http://schemas.openxmlformats.org/drawingml/2006/picture" xmlns:c="http://schemas.openxmlformats.org/drawingml/2006/chart" xmlns:lc="http://schemas.openxmlformats.org/drawingml/2006/lockedCanvas" xmlns:dgm="http://schemas.openxmlformats.org/drawingml/2006/diagram">
           <w:drawing>
             <wp:anchor allowOverlap="1" behindDoc="0" distB="114300" distT="114300" distL="114300" distR="114300" hidden="0" layoutInCell="1" locked="0" relativeHeight="0" simplePos="0">
               <wp:simplePos x="0" y="0"/>
@@ -3757,27 +3656,7 @@
         <w:sz w:val="24"/>
         <w:szCs w:val="24"/>
       </w:rPr>
-      <w:t xml:space="preserve">1, Sylvia </w:t>
-    </w:r>
-    <w:proofErr w:type="spellStart"/>
-    <w:r>
-      <w:rPr>
-        <w:rFonts w:ascii="Nunito" w:eastAsia="Nunito" w:hAnsi="Nunito" w:cs="Nunito"/>
-        <w:color w:val="30345E"/>
-        <w:sz w:val="24"/>
-        <w:szCs w:val="24"/>
-      </w:rPr>
-      <w:t>Cresent</w:t>
-    </w:r>
-    <w:proofErr w:type="spellEnd"/>
-    <w:r>
-      <w:rPr>
-        <w:rFonts w:ascii="Nunito" w:eastAsia="Nunito" w:hAnsi="Nunito" w:cs="Nunito"/>
-        <w:color w:val="30345E"/>
-        <w:sz w:val="24"/>
-        <w:szCs w:val="24"/>
-      </w:rPr>
-      <w:t>, </w:t>
+      <w:t>1, Sylvia Cresent, </w:t>
     </w:r>
     <w:r>
       <w:rPr>

</xml_diff>

<commit_message>
change company address on letterhead
</commit_message>
<xml_diff>
--- a/template.docx
+++ b/template.docx
@@ -43,16 +43,35 @@
           <w:sz w:val="21"/>
           <w:szCs w:val="21"/>
         </w:rPr>
-        <w:t xml:space="preserve">) is entered into  </w:t>
-      </w:r>
-      <w:r>
-        <w:rPr>
-          <w:rFonts w:ascii="Century Gothic" w:eastAsia="Century Gothic" w:hAnsi="Century Gothic" w:cs="Century Gothic"/>
-          <w:b/>
-          <w:sz w:val="21"/>
-          <w:szCs w:val="21"/>
-        </w:rPr>
-        <w:t>{date}</w:t>
+        <w:t xml:space="preserve">) is entered </w:t>
+      </w:r>
+      <w:proofErr w:type="gramStart"/>
+      <w:r>
+        <w:rPr>
+          <w:rFonts w:ascii="Century Gothic" w:eastAsia="Century Gothic" w:hAnsi="Century Gothic" w:cs="Century Gothic"/>
+          <w:sz w:val="21"/>
+          <w:szCs w:val="21"/>
+        </w:rPr>
+        <w:t xml:space="preserve">into  </w:t>
+      </w:r>
+      <w:r>
+        <w:rPr>
+          <w:rFonts w:ascii="Century Gothic" w:eastAsia="Century Gothic" w:hAnsi="Century Gothic" w:cs="Century Gothic"/>
+          <w:b/>
+          <w:sz w:val="21"/>
+          <w:szCs w:val="21"/>
+        </w:rPr>
+        <w:t>{</w:t>
+      </w:r>
+      <w:proofErr w:type="gramEnd"/>
+      <w:r>
+        <w:rPr>
+          <w:rFonts w:ascii="Century Gothic" w:eastAsia="Century Gothic" w:hAnsi="Century Gothic" w:cs="Century Gothic"/>
+          <w:b/>
+          <w:sz w:val="21"/>
+          <w:szCs w:val="21"/>
+        </w:rPr>
+        <w:t>date}</w:t>
       </w:r>
       <w:r>
         <w:rPr>
@@ -388,7 +407,25 @@
           <w:sz w:val="21"/>
           <w:szCs w:val="21"/>
         </w:rPr>
-        <w:t>{amountInWord}</w:t>
+        <w:t>{</w:t>
+      </w:r>
+      <w:proofErr w:type="spellStart"/>
+      <w:r>
+        <w:rPr>
+          <w:rFonts w:ascii="Century Gothic" w:eastAsia="Century Gothic" w:hAnsi="Century Gothic" w:cs="Century Gothic"/>
+          <w:sz w:val="21"/>
+          <w:szCs w:val="21"/>
+        </w:rPr>
+        <w:t>amountInWord</w:t>
+      </w:r>
+      <w:proofErr w:type="spellEnd"/>
+      <w:r>
+        <w:rPr>
+          <w:rFonts w:ascii="Century Gothic" w:eastAsia="Century Gothic" w:hAnsi="Century Gothic" w:cs="Century Gothic"/>
+          <w:sz w:val="21"/>
+          <w:szCs w:val="21"/>
+        </w:rPr>
+        <w:t>}</w:t>
       </w:r>
       <w:r>
         <w:rPr>
@@ -507,8 +544,18 @@
           <w:sz w:val="21"/>
           <w:szCs w:val="21"/>
         </w:rPr>
-        <w:t>% p.a</w:t>
-      </w:r>
+        <w:t xml:space="preserve">% </w:t>
+      </w:r>
+      <w:proofErr w:type="spellStart"/>
+      <w:r>
+        <w:rPr>
+          <w:rFonts w:ascii="Century Gothic" w:eastAsia="Century Gothic" w:hAnsi="Century Gothic" w:cs="Century Gothic"/>
+          <w:sz w:val="21"/>
+          <w:szCs w:val="21"/>
+        </w:rPr>
+        <w:t>p.a</w:t>
+      </w:r>
+      <w:proofErr w:type="spellEnd"/>
     </w:p>
     <w:p>
       <w:pPr>
@@ -1179,6 +1226,7 @@
         </w:rPr>
         <w:t>{</w:t>
       </w:r>
+      <w:proofErr w:type="spellStart"/>
       <w:r>
         <w:rPr>
           <w:rFonts w:ascii="Century Gothic" w:eastAsia="Century Gothic" w:hAnsi="Century Gothic" w:cs="Century Gothic"/>
@@ -1188,6 +1236,7 @@
         </w:rPr>
         <w:t>carValue</w:t>
       </w:r>
+      <w:proofErr w:type="spellEnd"/>
       <w:r>
         <w:rPr>
           <w:rFonts w:ascii="Century Gothic" w:eastAsia="Century Gothic" w:hAnsi="Century Gothic" w:cs="Century Gothic"/>
@@ -1221,6 +1270,7 @@
         </w:rPr>
         <w:t>{</w:t>
       </w:r>
+      <w:proofErr w:type="spellStart"/>
       <w:r>
         <w:rPr>
           <w:rFonts w:ascii="Century Gothic" w:eastAsia="Century Gothic" w:hAnsi="Century Gothic" w:cs="Century Gothic"/>
@@ -1229,6 +1279,7 @@
         </w:rPr>
         <w:t>carValueInWords</w:t>
       </w:r>
+      <w:proofErr w:type="spellEnd"/>
       <w:r>
         <w:rPr>
           <w:rFonts w:ascii="Century Gothic" w:eastAsia="Century Gothic" w:hAnsi="Century Gothic" w:cs="Century Gothic"/>
@@ -1470,6 +1521,7 @@
         </w:rPr>
         <w:t>{</w:t>
       </w:r>
+      <w:proofErr w:type="spellStart"/>
       <w:r>
         <w:rPr>
           <w:rFonts w:ascii="Century Gothic" w:eastAsia="Century Gothic" w:hAnsi="Century Gothic" w:cs="Century Gothic"/>
@@ -1478,6 +1530,7 @@
         </w:rPr>
         <w:t>equityInWords</w:t>
       </w:r>
+      <w:proofErr w:type="spellEnd"/>
       <w:r>
         <w:rPr>
           <w:rFonts w:ascii="Century Gothic" w:eastAsia="Century Gothic" w:hAnsi="Century Gothic" w:cs="Century Gothic"/>
@@ -1670,6 +1723,7 @@
         </w:rPr>
         <w:t>{</w:t>
       </w:r>
+      <w:proofErr w:type="spellStart"/>
       <w:r>
         <w:rPr>
           <w:rFonts w:ascii="Century Gothic" w:eastAsia="Century Gothic" w:hAnsi="Century Gothic" w:cs="Century Gothic"/>
@@ -1678,6 +1732,7 @@
         </w:rPr>
         <w:t>repaymentInWords</w:t>
       </w:r>
+      <w:proofErr w:type="spellEnd"/>
       <w:r>
         <w:rPr>
           <w:rFonts w:ascii="Century Gothic" w:eastAsia="Century Gothic" w:hAnsi="Century Gothic" w:cs="Century Gothic"/>
@@ -2484,8 +2539,20 @@
           <w:sz w:val="27"/>
           <w:szCs w:val="27"/>
         </w:rPr>
-        <w:t>Kayode Alao</w:t>
-      </w:r>
+        <w:t xml:space="preserve">Kayode </w:t>
+      </w:r>
+      <w:proofErr w:type="spellStart"/>
+      <w:r>
+        <w:rPr>
+          <w:rFonts w:ascii="Caveat" w:eastAsia="Caveat" w:hAnsi="Caveat" w:cs="Caveat"/>
+          <w:b/>
+          <w:i/>
+          <w:sz w:val="27"/>
+          <w:szCs w:val="27"/>
+        </w:rPr>
+        <w:t>Alao</w:t>
+      </w:r>
+      <w:proofErr w:type="spellEnd"/>
     </w:p>
     <w:p>
       <w:pPr>
@@ -2511,7 +2578,25 @@
           <w:sz w:val="21"/>
           <w:szCs w:val="21"/>
         </w:rPr>
-        <w:t>By: Kayode Alao (FOR: GET-GARI)</w:t>
+        <w:t xml:space="preserve">By: Kayode </w:t>
+      </w:r>
+      <w:proofErr w:type="spellStart"/>
+      <w:r>
+        <w:rPr>
+          <w:rFonts w:ascii="Century Gothic" w:eastAsia="Century Gothic" w:hAnsi="Century Gothic" w:cs="Century Gothic"/>
+          <w:sz w:val="21"/>
+          <w:szCs w:val="21"/>
+        </w:rPr>
+        <w:t>Alao</w:t>
+      </w:r>
+      <w:proofErr w:type="spellEnd"/>
+      <w:r>
+        <w:rPr>
+          <w:rFonts w:ascii="Century Gothic" w:eastAsia="Century Gothic" w:hAnsi="Century Gothic" w:cs="Century Gothic"/>
+          <w:sz w:val="21"/>
+          <w:szCs w:val="21"/>
+        </w:rPr>
+        <w:t xml:space="preserve"> (FOR: GET-GARI)</w:t>
       </w:r>
     </w:p>
     <w:p>
@@ -2914,7 +2999,27 @@
                 <w:szCs w:val="24"/>
                 <w:lang w:val="en-US"/>
               </w:rPr>
-              <w:t>{roadWorthiness}</w:t>
+              <w:t>{</w:t>
+            </w:r>
+            <w:proofErr w:type="spellStart"/>
+            <w:r>
+              <w:rPr>
+                <w:rFonts w:ascii="Times New Roman" w:eastAsia="Times New Roman" w:hAnsi="Times New Roman" w:cs="Times New Roman"/>
+                <w:sz w:val="24"/>
+                <w:szCs w:val="24"/>
+                <w:lang w:val="en-US"/>
+              </w:rPr>
+              <w:t>roadWorthiness</w:t>
+            </w:r>
+            <w:proofErr w:type="spellEnd"/>
+            <w:r>
+              <w:rPr>
+                <w:rFonts w:ascii="Times New Roman" w:eastAsia="Times New Roman" w:hAnsi="Times New Roman" w:cs="Times New Roman"/>
+                <w:sz w:val="24"/>
+                <w:szCs w:val="24"/>
+                <w:lang w:val="en-US"/>
+              </w:rPr>
+              <w:t>}</w:t>
             </w:r>
           </w:p>
         </w:tc>
@@ -3268,7 +3373,27 @@
                 <w:szCs w:val="24"/>
                 <w:lang w:val="en-US"/>
               </w:rPr>
-              <w:t>{amc}</w:t>
+              <w:t>{</w:t>
+            </w:r>
+            <w:proofErr w:type="spellStart"/>
+            <w:r>
+              <w:rPr>
+                <w:rFonts w:ascii="Times New Roman" w:eastAsia="Times New Roman" w:hAnsi="Times New Roman" w:cs="Times New Roman"/>
+                <w:sz w:val="24"/>
+                <w:szCs w:val="24"/>
+                <w:lang w:val="en-US"/>
+              </w:rPr>
+              <w:t>amc</w:t>
+            </w:r>
+            <w:proofErr w:type="spellEnd"/>
+            <w:r>
+              <w:rPr>
+                <w:rFonts w:ascii="Times New Roman" w:eastAsia="Times New Roman" w:hAnsi="Times New Roman" w:cs="Times New Roman"/>
+                <w:sz w:val="24"/>
+                <w:szCs w:val="24"/>
+                <w:lang w:val="en-US"/>
+              </w:rPr>
+              <w:t>}</w:t>
             </w:r>
           </w:p>
         </w:tc>
@@ -3517,7 +3642,7 @@
             </wp:anchor>
           </w:drawing>
         </mc:Choice>
-        <mc:Fallback xmlns:sl="http://schemas.openxmlformats.org/schemaLibrary/2006/main" xmlns:a="http://schemas.openxmlformats.org/drawingml/2006/main" xmlns:pic="http://schemas.openxmlformats.org/drawingml/2006/picture" xmlns:c="http://schemas.openxmlformats.org/drawingml/2006/chart" xmlns:lc="http://schemas.openxmlformats.org/drawingml/2006/lockedCanvas" xmlns:dgm="http://schemas.openxmlformats.org/drawingml/2006/diagram">
+        <mc:Fallback xmlns:dgm="http://schemas.openxmlformats.org/drawingml/2006/diagram" xmlns:lc="http://schemas.openxmlformats.org/drawingml/2006/lockedCanvas" xmlns:c="http://schemas.openxmlformats.org/drawingml/2006/chart" xmlns:pic="http://schemas.openxmlformats.org/drawingml/2006/picture" xmlns:a="http://schemas.openxmlformats.org/drawingml/2006/main" xmlns:sl="http://schemas.openxmlformats.org/schemaLibrary/2006/main">
           <w:drawing>
             <wp:anchor allowOverlap="1" behindDoc="0" distB="114300" distT="114300" distL="114300" distR="114300" hidden="0" layoutInCell="1" locked="0" relativeHeight="0" simplePos="0">
               <wp:simplePos x="0" y="0"/>
@@ -3656,7 +3781,16 @@
         <w:sz w:val="24"/>
         <w:szCs w:val="24"/>
       </w:rPr>
-      <w:t>1, Sylvia Cresent, </w:t>
+      <w:t>THE BOLAJOKO, 15A, REMI OLOWUDE STREET</w:t>
+    </w:r>
+    <w:r>
+      <w:rPr>
+        <w:rFonts w:ascii="Nunito" w:eastAsia="Nunito" w:hAnsi="Nunito" w:cs="Nunito"/>
+        <w:color w:val="30345E"/>
+        <w:sz w:val="24"/>
+        <w:szCs w:val="24"/>
+      </w:rPr>
+      <w:t>, </w:t>
     </w:r>
     <w:r>
       <w:rPr>
@@ -3666,7 +3800,24 @@
         <w:szCs w:val="24"/>
       </w:rPr>
       <w:br/>
-      <w:t>Anthony,</w:t>
+    </w:r>
+    <w:r>
+      <w:rPr>
+        <w:rFonts w:ascii="Nunito" w:eastAsia="Nunito" w:hAnsi="Nunito" w:cs="Nunito"/>
+        <w:color w:val="30345E"/>
+        <w:sz w:val="24"/>
+        <w:szCs w:val="24"/>
+      </w:rPr>
+      <w:t>LEKKI</w:t>
+    </w:r>
+    <w:r>
+      <w:rPr>
+        <w:rFonts w:ascii="Nunito" w:eastAsia="Nunito" w:hAnsi="Nunito" w:cs="Nunito"/>
+        <w:color w:val="30345E"/>
+        <w:sz w:val="24"/>
+        <w:szCs w:val="24"/>
+      </w:rPr>
+      <w:t>,</w:t>
     </w:r>
   </w:p>
   <w:p>
@@ -3687,20 +3838,8 @@
         <w:sz w:val="24"/>
         <w:szCs w:val="24"/>
       </w:rPr>
-      <w:t xml:space="preserve">Ikeja, </w:t>
+      <w:t>LAGOS</w:t>
     </w:r>
-  </w:p>
-  <w:p>
-    <w:pPr>
-      <w:spacing w:line="240" w:lineRule="auto"/>
-      <w:ind w:left="5760"/>
-      <w:rPr>
-        <w:rFonts w:ascii="Nunito" w:eastAsia="Nunito" w:hAnsi="Nunito" w:cs="Nunito"/>
-        <w:color w:val="30345E"/>
-        <w:sz w:val="24"/>
-        <w:szCs w:val="24"/>
-      </w:rPr>
-    </w:pPr>
     <w:r>
       <w:rPr>
         <w:rFonts w:ascii="Nunito" w:eastAsia="Nunito" w:hAnsi="Nunito" w:cs="Nunito"/>
@@ -3708,7 +3847,7 @@
         <w:sz w:val="24"/>
         <w:szCs w:val="24"/>
       </w:rPr>
-      <w:t>Lagos. </w:t>
+      <w:t>. </w:t>
     </w:r>
   </w:p>
   <w:p>
@@ -4349,6 +4488,50 @@
       <w:lang w:val="en-NG"/>
     </w:rPr>
   </w:style>
+  <w:style w:type="paragraph" w:styleId="Header">
+    <w:name w:val="header"/>
+    <w:basedOn w:val="Normal"/>
+    <w:link w:val="HeaderChar"/>
+    <w:uiPriority w:val="99"/>
+    <w:unhideWhenUsed/>
+    <w:rsid w:val="00361CA5"/>
+    <w:pPr>
+      <w:tabs>
+        <w:tab w:val="center" w:pos="4513"/>
+        <w:tab w:val="right" w:pos="9026"/>
+      </w:tabs>
+      <w:spacing w:line="240" w:lineRule="auto"/>
+    </w:pPr>
+  </w:style>
+  <w:style w:type="character" w:customStyle="1" w:styleId="HeaderChar">
+    <w:name w:val="Header Char"/>
+    <w:basedOn w:val="DefaultParagraphFont"/>
+    <w:link w:val="Header"/>
+    <w:uiPriority w:val="99"/>
+    <w:rsid w:val="00361CA5"/>
+  </w:style>
+  <w:style w:type="paragraph" w:styleId="Footer">
+    <w:name w:val="footer"/>
+    <w:basedOn w:val="Normal"/>
+    <w:link w:val="FooterChar"/>
+    <w:uiPriority w:val="99"/>
+    <w:unhideWhenUsed/>
+    <w:rsid w:val="00361CA5"/>
+    <w:pPr>
+      <w:tabs>
+        <w:tab w:val="center" w:pos="4513"/>
+        <w:tab w:val="right" w:pos="9026"/>
+      </w:tabs>
+      <w:spacing w:line="240" w:lineRule="auto"/>
+    </w:pPr>
+  </w:style>
+  <w:style w:type="character" w:customStyle="1" w:styleId="FooterChar">
+    <w:name w:val="Footer Char"/>
+    <w:basedOn w:val="DefaultParagraphFont"/>
+    <w:link w:val="Footer"/>
+    <w:uiPriority w:val="99"/>
+    <w:rsid w:val="00361CA5"/>
+  </w:style>
 </w:styles>
 </file>
 

</xml_diff>